<commit_message>
3 problem year fix
</commit_message>
<xml_diff>
--- a/3. PHP-Flow-Control-Homework.docx
+++ b/3. PHP-Flow-Control-Homework.docx
@@ -6,6 +6,8 @@
       <w:pPr>
         <w:pStyle w:val="Heading1"/>
       </w:pPr>
+      <w:bookmarkStart w:id="0" w:name="_GoBack"/>
+      <w:bookmarkEnd w:id="0"/>
       <w:r>
         <w:t xml:space="preserve">Homework: </w:t>
       </w:r>
@@ -313,16 +315,14 @@
                   <v:path o:extrusionok="f" gradientshapeok="t" o:connecttype="rect"/>
                   <o:lock v:ext="edit" aspectratio="t"/>
                 </v:shapetype>
-                <v:shape id="_x0000_i1032" type="#_x0000_t75" style="width:96.45pt;height:246.55pt" o:ole="">
+                <v:shape id="_x0000_i1025" type="#_x0000_t75" style="width:96.45pt;height:246.55pt" o:ole="">
                   <v:imagedata r:id="rId10" o:title=""/>
                 </v:shape>
-                <o:OLEObject Type="Embed" ProgID="PBrush" ShapeID="_x0000_i1032" DrawAspect="Content" ObjectID="_1469667747" r:id="rId11"/>
+                <o:OLEObject Type="Embed" ProgID="PBrush" ShapeID="_x0000_i1025" DrawAspect="Content" ObjectID="_1469711311" r:id="rId11"/>
               </w:object>
             </w:r>
           </w:p>
         </w:tc>
-        <w:bookmarkStart w:id="0" w:name="_GoBack"/>
-        <w:bookmarkEnd w:id="0"/>
       </w:tr>
     </w:tbl>
     <w:p>
@@ -533,7 +533,7 @@
                 <w:noProof/>
               </w:rPr>
               <w:pict>
-                <v:shape id="_x0000_i1025" type="#_x0000_t75" style="width:229.6pt;height:25.15pt">
+                <v:shape id="_x0000_i1026" type="#_x0000_t75" style="width:229.6pt;height:25.15pt">
                   <v:imagedata r:id="rId12" o:title="02_input1"/>
                 </v:shape>
               </w:pict>
@@ -864,7 +864,7 @@
                 <w:noProof/>
               </w:rPr>
               <w:pict>
-                <v:shape id="_x0000_i1026" type="#_x0000_t75" style="width:298.85pt;height:31.25pt">
+                <v:shape id="_x0000_i1027" type="#_x0000_t75" style="width:298.85pt;height:31.25pt">
                   <v:imagedata r:id="rId14" o:title="03_input1"/>
                 </v:shape>
               </w:pict>
@@ -1203,7 +1203,7 @@
                 <w:noProof/>
               </w:rPr>
               <w:pict>
-                <v:shape id="_x0000_i1027" type="#_x0000_t75" style="width:385.15pt;height:41.45pt">
+                <v:shape id="_x0000_i1028" type="#_x0000_t75" style="width:385.15pt;height:41.45pt">
                   <v:imagedata r:id="rId16" o:title="04_output1"/>
                 </v:shape>
               </w:pict>
@@ -1266,7 +1266,7 @@
                 <w:noProof/>
               </w:rPr>
               <w:pict>
-                <v:shape id="_x0000_i1028" type="#_x0000_t75" style="width:479.55pt;height:163.7pt">
+                <v:shape id="_x0000_i1029" type="#_x0000_t75" style="width:479.55pt;height:163.7pt">
                   <v:imagedata r:id="rId17" o:title="04_input2"/>
                 </v:shape>
               </w:pict>
@@ -1344,7 +1344,13 @@
       </w:r>
       <w:proofErr w:type="gramEnd"/>
       <w:r>
-        <w:t xml:space="preserve"> Values are inputted as a comma-separated list through an input field and can be numbers and numbers (as shown below). </w:t>
+        <w:t xml:space="preserve"> Values are inputted as a comma-separated list through an input fi</w:t>
+      </w:r>
+      <w:r>
+        <w:t>eld and can be numbers and lette</w:t>
+      </w:r>
+      <w:r>
+        <w:t xml:space="preserve">rs (as shown below). </w:t>
       </w:r>
       <w:r>
         <w:rPr>
@@ -1431,7 +1437,7 @@
                 <w:noProof/>
               </w:rPr>
               <w:pict>
-                <v:shape id="_x0000_i1029" type="#_x0000_t75" style="width:299.55pt;height:132.45pt">
+                <v:shape id="_x0000_i1030" type="#_x0000_t75" style="width:299.55pt;height:132.45pt">
                   <v:imagedata r:id="rId18" o:title="05_output1"/>
                 </v:shape>
               </w:pict>
@@ -1544,8 +1550,9 @@
     <w:tbl>
       <w:tblPr>
         <w:tblStyle w:val="TableGrid"/>
-        <w:tblW w:w="11057" w:type="dxa"/>
-        <w:tblInd w:w="-199" w:type="dxa"/>
+        <w:tblW w:w="10800" w:type="dxa"/>
+        <w:tblInd w:w="85" w:type="dxa"/>
+        <w:tblLayout w:type="fixed"/>
         <w:tblCellMar>
           <w:top w:w="57" w:type="dxa"/>
           <w:left w:w="85" w:type="dxa"/>
@@ -1555,13 +1562,13 @@
         <w:tblLook w:val="04A0" w:firstRow="1" w:lastRow="0" w:firstColumn="1" w:lastColumn="0" w:noHBand="0" w:noVBand="1"/>
       </w:tblPr>
       <w:tblGrid>
-        <w:gridCol w:w="851"/>
-        <w:gridCol w:w="10206"/>
+        <w:gridCol w:w="900"/>
+        <w:gridCol w:w="9900"/>
       </w:tblGrid>
       <w:tr>
         <w:tc>
           <w:tcPr>
-            <w:tcW w:w="851" w:type="dxa"/>
+            <w:tcW w:w="900" w:type="dxa"/>
             <w:shd w:val="clear" w:color="auto" w:fill="D9D9D9" w:themeFill="background1" w:themeFillShade="D9"/>
             <w:vAlign w:val="center"/>
           </w:tcPr>
@@ -1597,7 +1604,7 @@
         </w:tc>
         <w:tc>
           <w:tcPr>
-            <w:tcW w:w="10206" w:type="dxa"/>
+            <w:tcW w:w="9900" w:type="dxa"/>
             <w:shd w:val="clear" w:color="auto" w:fill="FFFFFF" w:themeFill="background1"/>
           </w:tcPr>
           <w:p>
@@ -1615,7 +1622,7 @@
                 <w:noProof/>
               </w:rPr>
               <w:pict>
-                <v:shape id="_x0000_i1030" type="#_x0000_t75" style="width:493.8pt;height:35.3pt">
+                <v:shape id="_x0000_i1031" type="#_x0000_t75" style="width:493.8pt;height:35.3pt">
                   <v:imagedata r:id="rId19" o:title="6-output"/>
                 </v:shape>
               </w:pict>
@@ -1626,7 +1633,7 @@
       <w:tr>
         <w:tc>
           <w:tcPr>
-            <w:tcW w:w="851" w:type="dxa"/>
+            <w:tcW w:w="900" w:type="dxa"/>
             <w:shd w:val="clear" w:color="auto" w:fill="D9D9D9" w:themeFill="background1" w:themeFillShade="D9"/>
             <w:vAlign w:val="center"/>
           </w:tcPr>
@@ -1662,7 +1669,7 @@
         </w:tc>
         <w:tc>
           <w:tcPr>
-            <w:tcW w:w="10206" w:type="dxa"/>
+            <w:tcW w:w="9900" w:type="dxa"/>
             <w:shd w:val="clear" w:color="auto" w:fill="FFFFFF" w:themeFill="background1"/>
           </w:tcPr>
           <w:p>
@@ -1680,7 +1687,7 @@
                 <w:noProof/>
               </w:rPr>
               <w:drawing>
-                <wp:inline distT="0" distB="0" distL="0" distR="0" wp14:anchorId="342F476F" wp14:editId="14D430FD">
+                <wp:inline distT="0" distB="0" distL="0" distR="0" wp14:anchorId="5815B28D" wp14:editId="536FACB5">
                   <wp:extent cx="6280030" cy="408717"/>
                   <wp:effectExtent l="0" t="0" r="0" b="0"/>
                   <wp:docPr id="32" name="Picture 32" descr="C:\Users\Mitko\AppData\Local\Microsoft\Windows\INetCache\Content.Word\6-output-reverse.png"/>
@@ -1734,7 +1741,7 @@
       <w:tr>
         <w:tc>
           <w:tcPr>
-            <w:tcW w:w="851" w:type="dxa"/>
+            <w:tcW w:w="900" w:type="dxa"/>
             <w:shd w:val="clear" w:color="auto" w:fill="D9D9D9" w:themeFill="background1" w:themeFillShade="D9"/>
             <w:vAlign w:val="center"/>
           </w:tcPr>
@@ -1755,7 +1762,7 @@
         </w:tc>
         <w:tc>
           <w:tcPr>
-            <w:tcW w:w="10206" w:type="dxa"/>
+            <w:tcW w:w="9900" w:type="dxa"/>
             <w:shd w:val="clear" w:color="auto" w:fill="FFFFFF" w:themeFill="background1"/>
           </w:tcPr>
           <w:p>
@@ -1773,7 +1780,7 @@
                 <w:noProof/>
               </w:rPr>
               <w:pict>
-                <v:shape id="_x0000_i1031" type="#_x0000_t75" style="width:493.8pt;height:31.9pt">
+                <v:shape id="_x0000_i1032" type="#_x0000_t75" style="width:493.8pt;height:31.9pt">
                   <v:imagedata r:id="rId21" o:title="6-output-split"/>
                 </v:shape>
               </w:pict>
@@ -1784,7 +1791,7 @@
       <w:tr>
         <w:tc>
           <w:tcPr>
-            <w:tcW w:w="851" w:type="dxa"/>
+            <w:tcW w:w="900" w:type="dxa"/>
             <w:shd w:val="clear" w:color="auto" w:fill="D9D9D9" w:themeFill="background1" w:themeFillShade="D9"/>
             <w:vAlign w:val="center"/>
           </w:tcPr>
@@ -1820,7 +1827,7 @@
         </w:tc>
         <w:tc>
           <w:tcPr>
-            <w:tcW w:w="10206" w:type="dxa"/>
+            <w:tcW w:w="9900" w:type="dxa"/>
             <w:shd w:val="clear" w:color="auto" w:fill="FFFFFF" w:themeFill="background1"/>
           </w:tcPr>
           <w:p>
@@ -1838,7 +1845,7 @@
                 <w:noProof/>
               </w:rPr>
               <w:drawing>
-                <wp:inline distT="0" distB="0" distL="0" distR="0" wp14:anchorId="1630089E" wp14:editId="4BC741AE">
+                <wp:inline distT="0" distB="0" distL="0" distR="0" wp14:anchorId="7E41724B" wp14:editId="2FCA9F95">
                   <wp:extent cx="6303899" cy="419252"/>
                   <wp:effectExtent l="0" t="0" r="1905" b="0"/>
                   <wp:docPr id="33" name="Picture 33" descr="C:\Users\Mitko\AppData\Local\Microsoft\Windows\INetCache\Content.Word\6-output-hash.png"/>
@@ -1892,7 +1899,7 @@
       <w:tr>
         <w:tc>
           <w:tcPr>
-            <w:tcW w:w="851" w:type="dxa"/>
+            <w:tcW w:w="900" w:type="dxa"/>
             <w:shd w:val="clear" w:color="auto" w:fill="D9D9D9" w:themeFill="background1" w:themeFillShade="D9"/>
             <w:vAlign w:val="center"/>
           </w:tcPr>
@@ -1928,7 +1935,7 @@
         </w:tc>
         <w:tc>
           <w:tcPr>
-            <w:tcW w:w="10206" w:type="dxa"/>
+            <w:tcW w:w="9900" w:type="dxa"/>
             <w:shd w:val="clear" w:color="auto" w:fill="FFFFFF" w:themeFill="background1"/>
           </w:tcPr>
           <w:p>
@@ -1946,7 +1953,7 @@
                 <w:noProof/>
               </w:rPr>
               <w:drawing>
-                <wp:inline distT="0" distB="0" distL="0" distR="0" wp14:anchorId="3C082A26" wp14:editId="2045D55D">
+                <wp:inline distT="0" distB="0" distL="0" distR="0" wp14:anchorId="0B58E608" wp14:editId="6C7D7EA5">
                   <wp:extent cx="6288656" cy="409279"/>
                   <wp:effectExtent l="0" t="0" r="0" b="0"/>
                   <wp:docPr id="34" name="Picture 34" descr="C:\Users\Mitko\AppData\Local\Microsoft\Windows\INetCache\Content.Word\6-output-shuffle.png"/>
@@ -7627,7 +7634,7 @@
 </file>
 
 <file path=customXml/itemProps1.xml><?xml version="1.0" encoding="utf-8"?>
-<ds:datastoreItem xmlns:ds="http://schemas.openxmlformats.org/officeDocument/2006/customXml" ds:itemID="{77A9E95A-DB4C-4906-A009-7A38883D5D1C}">
+<ds:datastoreItem xmlns:ds="http://schemas.openxmlformats.org/officeDocument/2006/customXml" ds:itemID="{6D37770B-0E99-4616-BC29-3D29CF2471B8}">
   <ds:schemaRefs>
     <ds:schemaRef ds:uri="http://schemas.openxmlformats.org/officeDocument/2006/bibliography"/>
   </ds:schemaRefs>

</xml_diff>